<commit_message>
Add updated reproducibility statement
</commit_message>
<xml_diff>
--- a/RSM_12-2023-0247_Reproducibility/Statement_Reproducibility_RSM-12-2023-0247_CLNMA.docx
+++ b/RSM_12-2023-0247_Reproducibility/Statement_Reproducibility_RSM-12-2023-0247_CLNMA.docx
@@ -78,7 +78,9 @@
     <w:p>
       <w:pPr>
         <w:rPr>
-          <w:rFonts w:ascii="Times New Roman" w:hAnsi="Times New Roman" w:cs="Times New Roman"/>
+          <w:rStyle w:val="Hyperlink"/>
+          <w:rFonts w:ascii="Times New Roman" w:hAnsi="Times New Roman" w:cs="Times New Roman"/>
+          <w:color w:val="0432FF"/>
         </w:rPr>
       </w:pPr>
       <w:r>
@@ -118,9 +120,8 @@
           <w:rPr>
             <w:rStyle w:val="Hyperlink"/>
             <w:rFonts w:ascii="Times New Roman" w:hAnsi="Times New Roman" w:cs="Times New Roman"/>
-            <w:color w:val="0432FF"/>
           </w:rPr>
-          <w:t>https://github.com/nbxszby416/uni-CLNMA/RSM_12-2023-0247_Reproducibility</w:t>
+          <w:t>https://github.com/nbxszby416/uni-CLNMA/tree/main/RSM_12-2023-0247_Reproducibility</w:t>
         </w:r>
       </w:hyperlink>
     </w:p>

</xml_diff>